<commit_message>
Changed the places of parsing Ref.Publisher and Ref.Title.
</commit_message>
<xml_diff>
--- a/Tests/IntratextRefTest.docx
+++ b/Tests/IntratextRefTest.docx
@@ -32,15 +32,7 @@
       </w:r>
       <w:proofErr w:type="spellEnd"/>
       <w:r>
-        <w:t xml:space="preserve"> В. Ж. Азбука исследователя. </w:t>
-      </w:r>
-      <w:proofErr w:type="gramStart"/>
-      <w:r>
-        <w:t>М. :</w:t>
-      </w:r>
-      <w:proofErr w:type="gramEnd"/>
-      <w:r>
-        <w:t xml:space="preserve"> Интернет Инжиниринг, 2006)</w:t>
+        <w:t xml:space="preserve"> В. Ж. Азбука исследователя. М. : Интернет Инжиниринг, 2006)</w:t>
       </w:r>
       <w:r>
         <w:t xml:space="preserve"> </w:t>
@@ -56,7 +48,18 @@
         <w:t>ние. СПб., 2002. 202 с.)</w:t>
       </w:r>
       <w:r>
-        <w:t xml:space="preserve">. Так как это лишь тест, то и ссылки всего лишь пример (просто пример). Да, предыдущее предложение не содержит ссылку </w:t>
+        <w:t>. Так как это лишь тест, то и ссылки всего лишь пример (просто пример</w:t>
+      </w:r>
+      <w:r>
+        <w:t>,</w:t>
+      </w:r>
+      <w:r>
+        <w:t xml:space="preserve"> не ссылка</w:t>
+      </w:r>
+      <w:bookmarkStart w:id="0" w:name="_GoBack"/>
+      <w:bookmarkEnd w:id="0"/>
+      <w:r>
+        <w:t xml:space="preserve">). Да, предыдущее предложение не содержит ссылку </w:t>
       </w:r>
       <w:r>
         <w:t>(Мельников В. П., Клейменов С. А., Петраков A. M. Информационная б</w:t>
@@ -65,10 +68,7 @@
         <w:t>езопасность и защита информации</w:t>
       </w:r>
       <w:r>
-        <w:t>: учеб. пособие. М., 2006)</w:t>
-      </w:r>
-      <w:r>
-        <w:t>.</w:t>
+        <w:t>: учеб. пособие. М., 2006).</w:t>
       </w:r>
       <w:r>
         <w:t xml:space="preserve"> Последнее предложение </w:t>
@@ -84,21 +84,11 @@
         <w:t>(</w:t>
       </w:r>
       <w:r>
-        <w:t xml:space="preserve">Собрание сочинений. </w:t>
-      </w:r>
-      <w:proofErr w:type="gramStart"/>
-      <w:r>
-        <w:t>М. :</w:t>
-      </w:r>
-      <w:proofErr w:type="gramEnd"/>
-      <w:r>
-        <w:t xml:space="preserve"> Экономика, 2006. Т. 1. С. 24—56)</w:t>
+        <w:t>Собрание сочинений. М. : Экономика, 2006. Т. 1. С. 24—56)</w:t>
       </w:r>
       <w:r>
         <w:t>.</w:t>
       </w:r>
-      <w:bookmarkStart w:id="0" w:name="_GoBack"/>
-      <w:bookmarkEnd w:id="0"/>
     </w:p>
     <w:sectPr>
       <w:pgSz w:w="11906" w:h="16838" w:code="9"/>

</xml_diff>